<commit_message>
report kaggle: fix typo
</commit_message>
<xml_diff>
--- a/kaggle/report_kaggle.docx
+++ b/kaggle/report_kaggle.docx
@@ -43,7 +43,7 @@
     </w:p>
     <w:p>
       <w:pPr>
-        <w:pStyle w:val="Normal1"/>
+        <w:pStyle w:val="LO-normal"/>
         <w:rPr/>
       </w:pPr>
       <w:r>
@@ -53,16 +53,16 @@
     </w:p>
     <w:p>
       <w:pPr>
-        <w:pStyle w:val="Normal1"/>
-        <w:rPr/>
-      </w:pPr>
-      <w:r>
-        <w:rPr/>
-      </w:r>
-    </w:p>
-    <w:p>
-      <w:pPr>
-        <w:pStyle w:val="Normal1"/>
+        <w:pStyle w:val="LO-normal"/>
+        <w:rPr/>
+      </w:pPr>
+      <w:r>
+        <w:rPr/>
+      </w:r>
+    </w:p>
+    <w:p>
+      <w:pPr>
+        <w:pStyle w:val="LO-normal"/>
         <w:jc w:val="center"/>
         <w:rPr/>
       </w:pPr>
@@ -152,7 +152,7 @@
     </w:p>
     <w:p>
       <w:pPr>
-        <w:pStyle w:val="Normal1"/>
+        <w:pStyle w:val="LO-normal"/>
         <w:jc w:val="center"/>
         <w:rPr/>
       </w:pPr>
@@ -162,7 +162,7 @@
     </w:p>
     <w:p>
       <w:pPr>
-        <w:pStyle w:val="Normal1"/>
+        <w:pStyle w:val="LO-normal"/>
         <w:jc w:val="center"/>
         <w:rPr/>
       </w:pPr>
@@ -172,7 +172,7 @@
     </w:p>
     <w:p>
       <w:pPr>
-        <w:pStyle w:val="Normal1"/>
+        <w:pStyle w:val="LO-normal"/>
         <w:rPr/>
       </w:pPr>
       <w:r>
@@ -182,16 +182,16 @@
     </w:p>
     <w:p>
       <w:pPr>
-        <w:pStyle w:val="Normal1"/>
-        <w:rPr/>
-      </w:pPr>
-      <w:r>
-        <w:rPr/>
-      </w:r>
-    </w:p>
-    <w:p>
-      <w:pPr>
-        <w:pStyle w:val="Normal1"/>
+        <w:pStyle w:val="LO-normal"/>
+        <w:rPr/>
+      </w:pPr>
+      <w:r>
+        <w:rPr/>
+      </w:r>
+    </w:p>
+    <w:p>
+      <w:pPr>
+        <w:pStyle w:val="LO-normal"/>
         <w:jc w:val="center"/>
         <w:rPr/>
       </w:pPr>
@@ -238,7 +238,7 @@
     </w:p>
     <w:p>
       <w:pPr>
-        <w:pStyle w:val="Normal1"/>
+        <w:pStyle w:val="LO-normal"/>
         <w:jc w:val="center"/>
         <w:rPr/>
       </w:pPr>
@@ -248,7 +248,7 @@
     </w:p>
     <w:p>
       <w:pPr>
-        <w:pStyle w:val="Normal1"/>
+        <w:pStyle w:val="LO-normal"/>
         <w:rPr/>
       </w:pPr>
       <w:r>
@@ -258,16 +258,16 @@
     </w:p>
     <w:p>
       <w:pPr>
-        <w:pStyle w:val="Normal1"/>
-        <w:rPr/>
-      </w:pPr>
-      <w:r>
-        <w:rPr/>
-      </w:r>
-    </w:p>
-    <w:p>
-      <w:pPr>
-        <w:pStyle w:val="Normal1"/>
+        <w:pStyle w:val="LO-normal"/>
+        <w:rPr/>
+      </w:pPr>
+      <w:r>
+        <w:rPr/>
+      </w:r>
+    </w:p>
+    <w:p>
+      <w:pPr>
+        <w:pStyle w:val="LO-normal"/>
         <w:rPr/>
       </w:pPr>
       <w:r>
@@ -277,16 +277,16 @@
     </w:p>
     <w:p>
       <w:pPr>
-        <w:pStyle w:val="Normal1"/>
-        <w:rPr/>
-      </w:pPr>
-      <w:r>
-        <w:rPr/>
-      </w:r>
-    </w:p>
-    <w:p>
-      <w:pPr>
-        <w:pStyle w:val="Normal1"/>
+        <w:pStyle w:val="LO-normal"/>
+        <w:rPr/>
+      </w:pPr>
+      <w:r>
+        <w:rPr/>
+      </w:r>
+    </w:p>
+    <w:p>
+      <w:pPr>
+        <w:pStyle w:val="LO-normal"/>
         <w:rPr/>
       </w:pPr>
       <w:r>
@@ -296,7 +296,7 @@
     </w:p>
     <w:p>
       <w:pPr>
-        <w:pStyle w:val="Normal1"/>
+        <w:pStyle w:val="LO-normal"/>
         <w:rPr/>
       </w:pPr>
       <w:r>
@@ -332,7 +332,7 @@
     </w:p>
     <w:p>
       <w:pPr>
-        <w:pStyle w:val="Normal1"/>
+        <w:pStyle w:val="LO-normal"/>
         <w:rPr/>
       </w:pPr>
       <w:r>
@@ -342,16 +342,16 @@
     </w:p>
     <w:p>
       <w:pPr>
-        <w:pStyle w:val="Normal1"/>
-        <w:rPr/>
-      </w:pPr>
-      <w:r>
-        <w:rPr/>
-      </w:r>
-    </w:p>
-    <w:p>
-      <w:pPr>
-        <w:pStyle w:val="Normal1"/>
+        <w:pStyle w:val="LO-normal"/>
+        <w:rPr/>
+      </w:pPr>
+      <w:r>
+        <w:rPr/>
+      </w:r>
+    </w:p>
+    <w:p>
+      <w:pPr>
+        <w:pStyle w:val="LO-normal"/>
         <w:rPr/>
       </w:pPr>
       <w:r>
@@ -361,16 +361,16 @@
     </w:p>
     <w:p>
       <w:pPr>
-        <w:pStyle w:val="Normal1"/>
-        <w:rPr/>
-      </w:pPr>
-      <w:r>
-        <w:rPr/>
-      </w:r>
-    </w:p>
-    <w:p>
-      <w:pPr>
-        <w:pStyle w:val="Normal1"/>
+        <w:pStyle w:val="LO-normal"/>
+        <w:rPr/>
+      </w:pPr>
+      <w:r>
+        <w:rPr/>
+      </w:r>
+    </w:p>
+    <w:p>
+      <w:pPr>
+        <w:pStyle w:val="LO-normal"/>
         <w:rPr/>
       </w:pPr>
       <w:r>
@@ -380,16 +380,16 @@
     </w:p>
     <w:p>
       <w:pPr>
-        <w:pStyle w:val="Normal1"/>
-        <w:rPr/>
-      </w:pPr>
-      <w:r>
-        <w:rPr/>
-      </w:r>
-    </w:p>
-    <w:p>
-      <w:pPr>
-        <w:pStyle w:val="Normal1"/>
+        <w:pStyle w:val="LO-normal"/>
+        <w:rPr/>
+      </w:pPr>
+      <w:r>
+        <w:rPr/>
+      </w:r>
+    </w:p>
+    <w:p>
+      <w:pPr>
+        <w:pStyle w:val="LO-normal"/>
         <w:rPr/>
       </w:pPr>
       <w:r>
@@ -399,16 +399,16 @@
     </w:p>
     <w:p>
       <w:pPr>
-        <w:pStyle w:val="Normal1"/>
-        <w:rPr/>
-      </w:pPr>
-      <w:r>
-        <w:rPr/>
-      </w:r>
-    </w:p>
-    <w:p>
-      <w:pPr>
-        <w:pStyle w:val="Normal1"/>
+        <w:pStyle w:val="LO-normal"/>
+        <w:rPr/>
+      </w:pPr>
+      <w:r>
+        <w:rPr/>
+      </w:r>
+    </w:p>
+    <w:p>
+      <w:pPr>
+        <w:pStyle w:val="LO-normal"/>
         <w:rPr/>
       </w:pPr>
       <w:r>
@@ -418,7 +418,7 @@
     </w:p>
     <w:p>
       <w:pPr>
-        <w:pStyle w:val="Normal1"/>
+        <w:pStyle w:val="LO-normal"/>
         <w:rPr/>
       </w:pPr>
       <w:r>
@@ -465,7 +465,7 @@
       </w:pPr>
       <w:r>
         <w:rPr/>
-        <w:t>By strategically stacking CNN and RNN layers, we optimized model performance, demonstrating the effectiveness of leveraging local features and temporal dependencies in sequence data. T</w:t>
+        <w:t xml:space="preserve">By strategically stacking CNN and RNN layers, we optimized model performance, demonstrating the effectiveness of leveraging local features and temporal dependencies in sequence data. </w:t>
       </w:r>
     </w:p>
     <w:p>
@@ -475,12 +475,12 @@
       </w:pPr>
       <w:r>
         <w:rPr/>
-        <w:t>hrough meticulous parameter tuning, including adjustments to learning rates and layer dimensions, we refined our final model architecture, underscoring the importance of fine-tuning in neural network performance.</w:t>
-      </w:r>
-    </w:p>
-    <w:p>
-      <w:pPr>
-        <w:pStyle w:val="Normal1"/>
+        <w:t>Through meticulous parameter tuning, including adjustments to learning rates and layer dimensions, we refined our final model architecture, underscoring the importance of fine-tuning in neural network performance.</w:t>
+      </w:r>
+    </w:p>
+    <w:p>
+      <w:pPr>
+        <w:pStyle w:val="LO-normal"/>
         <w:rPr/>
       </w:pPr>
       <w:r>
@@ -522,6 +522,7 @@
     <w:qFormat/>
     <w:pPr>
       <w:widowControl/>
+      <w:suppressAutoHyphens w:val="true"/>
       <w:bidi w:val="0"/>
       <w:spacing w:lineRule="auto" w:line="276" w:before="0" w:after="0"/>
       <w:jc w:val="left"/>
@@ -537,8 +538,8 @@
   </w:style>
   <w:style w:type="paragraph" w:styleId="Heading1">
     <w:name w:val="Heading 1"/>
-    <w:basedOn w:val="Normal1"/>
-    <w:next w:val="Normal1"/>
+    <w:basedOn w:val="LO-normal"/>
+    <w:next w:val="LO-normal"/>
     <w:qFormat/>
     <w:pPr>
       <w:keepNext w:val="true"/>
@@ -553,8 +554,8 @@
   </w:style>
   <w:style w:type="paragraph" w:styleId="Heading2">
     <w:name w:val="Heading 2"/>
-    <w:basedOn w:val="Normal1"/>
-    <w:next w:val="Normal1"/>
+    <w:basedOn w:val="LO-normal"/>
+    <w:next w:val="LO-normal"/>
     <w:qFormat/>
     <w:pPr>
       <w:keepNext w:val="true"/>
@@ -570,8 +571,8 @@
   </w:style>
   <w:style w:type="paragraph" w:styleId="Heading3">
     <w:name w:val="Heading 3"/>
-    <w:basedOn w:val="Normal1"/>
-    <w:next w:val="Normal1"/>
+    <w:basedOn w:val="LO-normal"/>
+    <w:next w:val="LO-normal"/>
     <w:qFormat/>
     <w:pPr>
       <w:keepNext w:val="true"/>
@@ -588,8 +589,8 @@
   </w:style>
   <w:style w:type="paragraph" w:styleId="Heading4">
     <w:name w:val="Heading 4"/>
-    <w:basedOn w:val="Normal1"/>
-    <w:next w:val="Normal1"/>
+    <w:basedOn w:val="LO-normal"/>
+    <w:next w:val="LO-normal"/>
     <w:qFormat/>
     <w:pPr>
       <w:keepNext w:val="true"/>
@@ -605,8 +606,8 @@
   </w:style>
   <w:style w:type="paragraph" w:styleId="Heading5">
     <w:name w:val="Heading 5"/>
-    <w:basedOn w:val="Normal1"/>
-    <w:next w:val="Normal1"/>
+    <w:basedOn w:val="LO-normal"/>
+    <w:next w:val="LO-normal"/>
     <w:qFormat/>
     <w:pPr>
       <w:keepNext w:val="true"/>
@@ -622,8 +623,8 @@
   </w:style>
   <w:style w:type="paragraph" w:styleId="Heading6">
     <w:name w:val="Heading 6"/>
-    <w:basedOn w:val="Normal1"/>
-    <w:next w:val="Normal1"/>
+    <w:basedOn w:val="LO-normal"/>
+    <w:next w:val="LO-normal"/>
     <w:qFormat/>
     <w:pPr>
       <w:keepNext w:val="true"/>
@@ -696,11 +697,12 @@
       <w:rFonts w:cs="FreeSans"/>
     </w:rPr>
   </w:style>
-  <w:style w:type="paragraph" w:styleId="Normal1" w:default="1">
+  <w:style w:type="paragraph" w:styleId="LO-normal" w:default="1">
     <w:name w:val="LO-normal"/>
     <w:qFormat/>
     <w:pPr>
       <w:widowControl/>
+      <w:suppressAutoHyphens w:val="true"/>
       <w:bidi w:val="0"/>
       <w:spacing w:lineRule="auto" w:line="276" w:before="0" w:after="0"/>
       <w:jc w:val="left"/>
@@ -716,8 +718,8 @@
   </w:style>
   <w:style w:type="paragraph" w:styleId="Title">
     <w:name w:val="Title"/>
-    <w:basedOn w:val="Normal1"/>
-    <w:next w:val="Normal1"/>
+    <w:basedOn w:val="LO-normal"/>
+    <w:next w:val="LO-normal"/>
     <w:qFormat/>
     <w:pPr>
       <w:keepNext w:val="true"/>
@@ -732,8 +734,8 @@
   </w:style>
   <w:style w:type="paragraph" w:styleId="Subtitle">
     <w:name w:val="Subtitle"/>
-    <w:basedOn w:val="Normal1"/>
-    <w:next w:val="Normal1"/>
+    <w:basedOn w:val="LO-normal"/>
+    <w:next w:val="LO-normal"/>
     <w:qFormat/>
     <w:pPr>
       <w:keepNext w:val="true"/>

</xml_diff>